<commit_message>
Update Assignment 03 - Testing Grading Sheet.docx
</commit_message>
<xml_diff>
--- a/assignments/Assignment 03 - Client JS/Assignment 03 - Testing Grading Sheet.docx
+++ b/assignments/Assignment 03 - Client JS/Assignment 03 - Testing Grading Sheet.docx
@@ -70,8 +70,8 @@
         <w:tblLook w:val="04A0" w:firstRow="1" w:lastRow="0" w:firstColumn="1" w:lastColumn="0" w:noHBand="0" w:noVBand="1"/>
       </w:tblPr>
       <w:tblGrid>
-        <w:gridCol w:w="2687"/>
-        <w:gridCol w:w="6647"/>
+        <w:gridCol w:w="2642"/>
+        <w:gridCol w:w="6692"/>
       </w:tblGrid>
       <w:tr>
         <w:tc>
@@ -116,6 +116,34 @@
               </w:rPr>
               <w:t xml:space="preserve"> </w:t>
             </w:r>
+            <w:proofErr w:type="spellStart"/>
+            <w:r>
+              <w:rPr>
+                <w:bCs/>
+                <w:sz w:val="24"/>
+                <w:szCs w:val="24"/>
+              </w:rPr>
+              <w:t>Hanin</w:t>
+            </w:r>
+            <w:proofErr w:type="spellEnd"/>
+            <w:r>
+              <w:rPr>
+                <w:bCs/>
+                <w:sz w:val="24"/>
+                <w:szCs w:val="24"/>
+              </w:rPr>
+              <w:t xml:space="preserve"> </w:t>
+            </w:r>
+            <w:proofErr w:type="spellStart"/>
+            <w:r>
+              <w:rPr>
+                <w:bCs/>
+                <w:sz w:val="24"/>
+                <w:szCs w:val="24"/>
+              </w:rPr>
+              <w:t>shalabieh</w:t>
+            </w:r>
+            <w:proofErr w:type="spellEnd"/>
           </w:p>
         </w:tc>
       </w:tr>
@@ -164,6 +192,15 @@
               </w:rPr>
               <w:t xml:space="preserve"> </w:t>
             </w:r>
+            <w:r>
+              <w:rPr>
+                <w:bCs/>
+                <w:sz w:val="24"/>
+                <w:szCs w:val="24"/>
+                <w:vertAlign w:val="subscript"/>
+              </w:rPr>
+              <w:t>201517295</w:t>
+            </w:r>
           </w:p>
         </w:tc>
       </w:tr>
@@ -209,6 +246,14 @@
                 <w:szCs w:val="24"/>
               </w:rPr>
               <w:t xml:space="preserve"> </w:t>
+            </w:r>
+            <w:r>
+              <w:rPr>
+                <w:bCs/>
+                <w:sz w:val="24"/>
+                <w:szCs w:val="24"/>
+              </w:rPr>
+              <w:t>Hs1517295@qu.edu.qa</w:t>
             </w:r>
           </w:p>
         </w:tc>

</xml_diff>